<commit_message>
updated and completed CARS portion of the DOC
</commit_message>
<xml_diff>
--- a/Attribute_CreationV2.2_72914.docx
+++ b/Attribute_CreationV2.2_72914.docx
@@ -1,6 +1,6 @@
 
 <file path=word/document.xml><?xml version="1.0" encoding="utf-8"?>
-<w:document xmlns:wpc="http://schemas.microsoft.com/office/word/2010/wordprocessingCanvas" xmlns:mc="http://schemas.openxmlformats.org/markup-compatibility/2006" xmlns:o="urn:schemas-microsoft-com:office:office" xmlns:r="http://schemas.openxmlformats.org/officeDocument/2006/relationships" xmlns:m="http://schemas.openxmlformats.org/officeDocument/2006/math" xmlns:v="urn:schemas-microsoft-com:vml" xmlns:wp14="http://schemas.microsoft.com/office/word/2010/wordprocessingDrawing" xmlns:wp="http://schemas.openxmlformats.org/drawingml/2006/wordprocessingDrawing" xmlns:w10="urn:schemas-microsoft-com:office:word" xmlns:w="http://schemas.openxmlformats.org/wordprocessingml/2006/main" xmlns:w14="http://schemas.microsoft.com/office/word/2010/wordml" xmlns:wpg="http://schemas.microsoft.com/office/word/2010/wordprocessingGroup" xmlns:wpi="http://schemas.microsoft.com/office/word/2010/wordprocessingInk" xmlns:wne="http://schemas.microsoft.com/office/word/2006/wordml" xmlns:wps="http://schemas.microsoft.com/office/word/2010/wordprocessingShape" mc:Ignorable="w14 wp14">
+<w:document xmlns:wpc="http://schemas.microsoft.com/office/word/2010/wordprocessingCanvas" xmlns:mo="http://schemas.microsoft.com/office/mac/office/2008/main" xmlns:mc="http://schemas.openxmlformats.org/markup-compatibility/2006" xmlns:mv="urn:schemas-microsoft-com:mac:vml" xmlns:o="urn:schemas-microsoft-com:office:office" xmlns:r="http://schemas.openxmlformats.org/officeDocument/2006/relationships" xmlns:m="http://schemas.openxmlformats.org/officeDocument/2006/math" xmlns:v="urn:schemas-microsoft-com:vml" xmlns:wp14="http://schemas.microsoft.com/office/word/2010/wordprocessingDrawing" xmlns:wp="http://schemas.openxmlformats.org/drawingml/2006/wordprocessingDrawing" xmlns:w10="urn:schemas-microsoft-com:office:word" xmlns:w="http://schemas.openxmlformats.org/wordprocessingml/2006/main" xmlns:w14="http://schemas.microsoft.com/office/word/2010/wordml" xmlns:wpg="http://schemas.microsoft.com/office/word/2010/wordprocessingGroup" xmlns:wpi="http://schemas.microsoft.com/office/word/2010/wordprocessingInk" xmlns:wne="http://schemas.microsoft.com/office/word/2006/wordml" xmlns:wps="http://schemas.microsoft.com/office/word/2010/wordprocessingShape" mc:Ignorable="w14 wp14">
   <w:body>
     <w:p>
       <w:pPr>
@@ -453,7 +453,7 @@
           <w:szCs w:val="28"/>
           <w:u w:color="7F7F7F"/>
         </w:rPr>
-        <w:t>07</w:t>
+        <w:t>08</w:t>
       </w:r>
       <w:r>
         <w:rPr>
@@ -473,7 +473,7 @@
           <w:szCs w:val="28"/>
           <w:u w:color="7F7F7F"/>
         </w:rPr>
-        <w:t>25</w:t>
+        <w:t>07</w:t>
       </w:r>
       <w:r>
         <w:rPr>
@@ -533,7 +533,7 @@
           <w:u w:color="7F7F7F"/>
           <w:lang w:val="de-DE"/>
         </w:rPr>
-        <w:t>.0.</w:t>
+        <w:t>.</w:t>
       </w:r>
       <w:r>
         <w:rPr>
@@ -542,8 +542,9 @@
           <w:sz w:val="28"/>
           <w:szCs w:val="28"/>
           <w:u w:color="7F7F7F"/>
-        </w:rPr>
-        <w:t>1</w:t>
+          <w:lang w:val="de-DE"/>
+        </w:rPr>
+        <w:t>3</w:t>
       </w:r>
     </w:p>
     <w:p>
@@ -1151,7 +1152,14 @@
                 <w:sz w:val="20"/>
                 <w:szCs w:val="20"/>
               </w:rPr>
-              <w:t>2.1</w:t>
+              <w:t>2.</w:t>
+            </w:r>
+            <w:r>
+              <w:rPr>
+                <w:sz w:val="20"/>
+                <w:szCs w:val="20"/>
+              </w:rPr>
+              <w:t>2</w:t>
             </w:r>
           </w:p>
         </w:tc>
@@ -1175,8 +1183,16 @@
           <w:p>
             <w:pPr>
               <w:jc w:val="center"/>
+              <w:rPr>
+                <w:sz w:val="20"/>
+                <w:szCs w:val="20"/>
+              </w:rPr>
             </w:pPr>
             <w:r>
+              <w:rPr>
+                <w:sz w:val="20"/>
+                <w:szCs w:val="20"/>
+              </w:rPr>
               <w:t>Added in Production process</w:t>
             </w:r>
           </w:p>
@@ -1212,6 +1228,132 @@
                 <w:szCs w:val="20"/>
               </w:rPr>
               <w:t>Nathan Lewis</w:t>
+            </w:r>
+          </w:p>
+        </w:tc>
+      </w:tr>
+      <w:tr>
+        <w:trPr>
+          <w:trHeight w:val="250"/>
+          <w:jc w:val="center"/>
+        </w:trPr>
+        <w:tc>
+          <w:tcPr>
+            <w:tcW w:w="1401" w:type="dxa"/>
+            <w:tcBorders>
+              <w:top w:val="dashed" w:sz="4" w:space="0" w:color="808080"/>
+              <w:left w:val="nil"/>
+              <w:bottom w:val="dashed" w:sz="4" w:space="0" w:color="808080"/>
+              <w:right w:val="single" w:sz="8" w:space="0" w:color="808080"/>
+            </w:tcBorders>
+            <w:shd w:val="clear" w:color="auto" w:fill="FFFFFF"/>
+            <w:tcMar>
+              <w:top w:w="80" w:type="dxa"/>
+              <w:left w:w="80" w:type="dxa"/>
+              <w:bottom w:w="80" w:type="dxa"/>
+              <w:right w:w="80" w:type="dxa"/>
+            </w:tcMar>
+          </w:tcPr>
+          <w:p>
+            <w:pPr>
+              <w:jc w:val="center"/>
+            </w:pPr>
+            <w:r>
+              <w:rPr>
+                <w:sz w:val="20"/>
+                <w:szCs w:val="20"/>
+              </w:rPr>
+              <w:t>07.06</w:t>
+            </w:r>
+            <w:r>
+              <w:rPr>
+                <w:sz w:val="20"/>
+                <w:szCs w:val="20"/>
+              </w:rPr>
+              <w:t>.14</w:t>
+            </w:r>
+          </w:p>
+        </w:tc>
+        <w:tc>
+          <w:tcPr>
+            <w:tcW w:w="771" w:type="dxa"/>
+            <w:tcBorders>
+              <w:top w:val="dashed" w:sz="4" w:space="0" w:color="808080"/>
+              <w:left w:val="single" w:sz="8" w:space="0" w:color="808080"/>
+              <w:bottom w:val="dashed" w:sz="4" w:space="0" w:color="808080"/>
+              <w:right w:val="single" w:sz="8" w:space="0" w:color="808080"/>
+            </w:tcBorders>
+            <w:shd w:val="clear" w:color="auto" w:fill="FFFFFF"/>
+            <w:tcMar>
+              <w:top w:w="80" w:type="dxa"/>
+              <w:left w:w="80" w:type="dxa"/>
+              <w:bottom w:w="80" w:type="dxa"/>
+              <w:right w:w="80" w:type="dxa"/>
+            </w:tcMar>
+          </w:tcPr>
+          <w:p>
+            <w:pPr>
+              <w:jc w:val="center"/>
+            </w:pPr>
+            <w:r>
+              <w:t>2.3</w:t>
+            </w:r>
+          </w:p>
+        </w:tc>
+        <w:tc>
+          <w:tcPr>
+            <w:tcW w:w="5130" w:type="dxa"/>
+            <w:tcBorders>
+              <w:top w:val="dashed" w:sz="4" w:space="0" w:color="808080"/>
+              <w:left w:val="single" w:sz="8" w:space="0" w:color="808080"/>
+              <w:bottom w:val="dashed" w:sz="4" w:space="0" w:color="808080"/>
+              <w:right w:val="single" w:sz="4" w:space="0" w:color="808080"/>
+            </w:tcBorders>
+            <w:shd w:val="clear" w:color="auto" w:fill="FFFFFF"/>
+            <w:tcMar>
+              <w:top w:w="80" w:type="dxa"/>
+              <w:left w:w="80" w:type="dxa"/>
+              <w:bottom w:w="80" w:type="dxa"/>
+              <w:right w:w="80" w:type="dxa"/>
+            </w:tcMar>
+          </w:tcPr>
+          <w:p>
+            <w:pPr>
+              <w:jc w:val="center"/>
+            </w:pPr>
+          </w:p>
+        </w:tc>
+        <w:tc>
+          <w:tcPr>
+            <w:tcW w:w="2945" w:type="dxa"/>
+            <w:tcBorders>
+              <w:top w:val="dashed" w:sz="4" w:space="0" w:color="808080"/>
+              <w:left w:val="single" w:sz="4" w:space="0" w:color="808080"/>
+              <w:bottom w:val="dashed" w:sz="4" w:space="0" w:color="808080"/>
+              <w:right w:val="nil"/>
+            </w:tcBorders>
+            <w:shd w:val="clear" w:color="auto" w:fill="FFFFFF"/>
+            <w:tcMar>
+              <w:top w:w="80" w:type="dxa"/>
+              <w:left w:w="80" w:type="dxa"/>
+              <w:bottom w:w="80" w:type="dxa"/>
+              <w:right w:w="80" w:type="dxa"/>
+            </w:tcMar>
+          </w:tcPr>
+          <w:p>
+            <w:pPr>
+              <w:jc w:val="center"/>
+              <w:rPr>
+                <w:sz w:val="20"/>
+                <w:szCs w:val="20"/>
+              </w:rPr>
+            </w:pPr>
+            <w:r>
+              <w:rPr>
+                <w:sz w:val="20"/>
+                <w:szCs w:val="20"/>
+              </w:rPr>
+              <w:t>Giann Wilkerson</w:t>
             </w:r>
           </w:p>
         </w:tc>
@@ -1409,104 +1551,8 @@
             <w:pPr>
               <w:jc w:val="center"/>
             </w:pPr>
-          </w:p>
-        </w:tc>
-      </w:tr>
-      <w:tr>
-        <w:trPr>
-          <w:trHeight w:val="250"/>
-          <w:jc w:val="center"/>
-        </w:trPr>
-        <w:tc>
-          <w:tcPr>
-            <w:tcW w:w="1401" w:type="dxa"/>
-            <w:tcBorders>
-              <w:top w:val="dashed" w:sz="4" w:space="0" w:color="808080"/>
-              <w:left w:val="nil"/>
-              <w:bottom w:val="dashed" w:sz="4" w:space="0" w:color="808080"/>
-              <w:right w:val="single" w:sz="8" w:space="0" w:color="808080"/>
-            </w:tcBorders>
-            <w:shd w:val="clear" w:color="auto" w:fill="FFFFFF"/>
-            <w:tcMar>
-              <w:top w:w="80" w:type="dxa"/>
-              <w:left w:w="80" w:type="dxa"/>
-              <w:bottom w:w="80" w:type="dxa"/>
-              <w:right w:w="80" w:type="dxa"/>
-            </w:tcMar>
-          </w:tcPr>
-          <w:p>
-            <w:pPr>
-              <w:jc w:val="center"/>
-            </w:pPr>
-          </w:p>
-        </w:tc>
-        <w:tc>
-          <w:tcPr>
-            <w:tcW w:w="771" w:type="dxa"/>
-            <w:tcBorders>
-              <w:top w:val="dashed" w:sz="4" w:space="0" w:color="808080"/>
-              <w:left w:val="single" w:sz="8" w:space="0" w:color="808080"/>
-              <w:bottom w:val="dashed" w:sz="4" w:space="0" w:color="808080"/>
-              <w:right w:val="single" w:sz="8" w:space="0" w:color="808080"/>
-            </w:tcBorders>
-            <w:shd w:val="clear" w:color="auto" w:fill="FFFFFF"/>
-            <w:tcMar>
-              <w:top w:w="80" w:type="dxa"/>
-              <w:left w:w="80" w:type="dxa"/>
-              <w:bottom w:w="80" w:type="dxa"/>
-              <w:right w:w="80" w:type="dxa"/>
-            </w:tcMar>
-          </w:tcPr>
-          <w:p>
-            <w:pPr>
-              <w:jc w:val="center"/>
-            </w:pPr>
-          </w:p>
-        </w:tc>
-        <w:tc>
-          <w:tcPr>
-            <w:tcW w:w="5130" w:type="dxa"/>
-            <w:tcBorders>
-              <w:top w:val="dashed" w:sz="4" w:space="0" w:color="808080"/>
-              <w:left w:val="single" w:sz="8" w:space="0" w:color="808080"/>
-              <w:bottom w:val="dashed" w:sz="4" w:space="0" w:color="808080"/>
-              <w:right w:val="single" w:sz="4" w:space="0" w:color="808080"/>
-            </w:tcBorders>
-            <w:shd w:val="clear" w:color="auto" w:fill="FFFFFF"/>
-            <w:tcMar>
-              <w:top w:w="80" w:type="dxa"/>
-              <w:left w:w="80" w:type="dxa"/>
-              <w:bottom w:w="80" w:type="dxa"/>
-              <w:right w:w="80" w:type="dxa"/>
-            </w:tcMar>
-          </w:tcPr>
-          <w:p>
-            <w:pPr>
-              <w:jc w:val="center"/>
-            </w:pPr>
-          </w:p>
-        </w:tc>
-        <w:tc>
-          <w:tcPr>
-            <w:tcW w:w="2945" w:type="dxa"/>
-            <w:tcBorders>
-              <w:top w:val="dashed" w:sz="4" w:space="0" w:color="808080"/>
-              <w:left w:val="single" w:sz="4" w:space="0" w:color="808080"/>
-              <w:bottom w:val="dashed" w:sz="4" w:space="0" w:color="808080"/>
-              <w:right w:val="nil"/>
-            </w:tcBorders>
-            <w:shd w:val="clear" w:color="auto" w:fill="FFFFFF"/>
-            <w:tcMar>
-              <w:top w:w="80" w:type="dxa"/>
-              <w:left w:w="80" w:type="dxa"/>
-              <w:bottom w:w="80" w:type="dxa"/>
-              <w:right w:w="80" w:type="dxa"/>
-            </w:tcMar>
-          </w:tcPr>
-          <w:p>
-            <w:pPr>
-              <w:jc w:val="center"/>
-            </w:pPr>
+            <w:bookmarkStart w:id="2" w:name="_GoBack"/>
+            <w:bookmarkEnd w:id="2"/>
           </w:p>
         </w:tc>
       </w:tr>
@@ -2740,11 +2786,31 @@
           <w:rFonts w:ascii="Calibri" w:hAnsi="Calibri"/>
         </w:rPr>
       </w:pPr>
-      <w:r>
-        <w:rPr>
-          <w:rFonts w:ascii="Calibri" w:hAnsi="Calibri"/>
-        </w:rPr>
-        <w:t>Brand new attributes must be closed before it can be sent, DPM will assign a random or “dummy” product to car so that it can be closed and processed.</w:t>
+      <w:proofErr w:type="gramStart"/>
+      <w:r>
+        <w:rPr>
+          <w:rFonts w:ascii="Calibri" w:hAnsi="Calibri"/>
+        </w:rPr>
+        <w:t>Brand new</w:t>
+      </w:r>
+      <w:proofErr w:type="gramEnd"/>
+      <w:r>
+        <w:rPr>
+          <w:rFonts w:ascii="Calibri" w:hAnsi="Calibri"/>
+        </w:rPr>
+        <w:t xml:space="preserve"> attributes must </w:t>
+      </w:r>
+      <w:r>
+        <w:rPr>
+          <w:rFonts w:ascii="Calibri" w:hAnsi="Calibri"/>
+        </w:rPr>
+        <w:t>included in CMP task before it can be published to Blue Martini.</w:t>
+      </w:r>
+      <w:r>
+        <w:rPr>
+          <w:rFonts w:ascii="Calibri" w:hAnsi="Calibri"/>
+        </w:rPr>
+        <w:t xml:space="preserve"> DPM will assign a random or “dummy” product to car so that it can be closed and processed.</w:t>
       </w:r>
     </w:p>
     <w:p>
@@ -2770,7 +2836,13 @@
         <w:rPr>
           <w:rFonts w:ascii="Calibri" w:hAnsi="Calibri"/>
         </w:rPr>
-        <w:t>Create rule using the new attribute</w:t>
+        <w:t>Merchant will c</w:t>
+      </w:r>
+      <w:r>
+        <w:rPr>
+          <w:rFonts w:ascii="Calibri" w:hAnsi="Calibri"/>
+        </w:rPr>
+        <w:t>reate rule using the new attribute</w:t>
       </w:r>
       <w:r>
         <w:rPr>
@@ -3089,7 +3161,7 @@
         <w:drawing>
           <wp:inline distT="0" distB="0" distL="0" distR="0" wp14:anchorId="589DC9A6" wp14:editId="328751CC">
             <wp:extent cx="6672580" cy="1905000"/>
-            <wp:effectExtent l="57150" t="0" r="52070" b="0"/>
+            <wp:effectExtent l="50800" t="0" r="58420" b="25400"/>
             <wp:docPr id="3" name="Diagram 3"/>
             <wp:cNvGraphicFramePr/>
             <a:graphic xmlns:a="http://schemas.openxmlformats.org/drawingml/2006/main">
@@ -3244,7 +3316,25 @@
         <w:rPr>
           <w:rFonts w:ascii="Calibri" w:hAnsi="Calibri"/>
         </w:rPr>
-        <w:t xml:space="preserve">, notify Production and IT to coordinate mapping in </w:t>
+        <w:t xml:space="preserve"> to the merchant</w:t>
+      </w:r>
+      <w:r>
+        <w:rPr>
+          <w:rFonts w:ascii="Calibri" w:hAnsi="Calibri"/>
+        </w:rPr>
+        <w:t>,</w:t>
+      </w:r>
+      <w:r>
+        <w:rPr>
+          <w:rFonts w:ascii="Calibri" w:hAnsi="Calibri"/>
+        </w:rPr>
+        <w:t xml:space="preserve"> merchant will then</w:t>
+      </w:r>
+      <w:r>
+        <w:rPr>
+          <w:rFonts w:ascii="Calibri" w:hAnsi="Calibri"/>
+        </w:rPr>
+        <w:t xml:space="preserve"> notify Production and IT to coordinate mapping in </w:t>
       </w:r>
       <w:proofErr w:type="spellStart"/>
       <w:proofErr w:type="gramStart"/>
@@ -3272,7 +3362,25 @@
         <w:rPr>
           <w:rFonts w:ascii="Calibri" w:hAnsi="Calibri"/>
         </w:rPr>
-        <w:t xml:space="preserve"> This process has a week turn around time.</w:t>
+        <w:t xml:space="preserve"> The </w:t>
+      </w:r>
+      <w:r>
+        <w:rPr>
+          <w:rFonts w:ascii="Calibri" w:hAnsi="Calibri"/>
+        </w:rPr>
+        <w:t>process</w:t>
+      </w:r>
+      <w:r>
+        <w:rPr>
+          <w:rFonts w:ascii="Calibri" w:hAnsi="Calibri"/>
+        </w:rPr>
+        <w:t xml:space="preserve"> of mapping</w:t>
+      </w:r>
+      <w:r>
+        <w:rPr>
+          <w:rFonts w:ascii="Calibri" w:hAnsi="Calibri"/>
+        </w:rPr>
+        <w:t xml:space="preserve"> has a week turn around time.</w:t>
       </w:r>
     </w:p>
     <w:p>
@@ -3956,6 +4064,12 @@
         </w:rPr>
         <w:t>Check Boxes</w:t>
       </w:r>
+      <w:r>
+        <w:rPr>
+          <w:rFonts w:ascii="Calibri" w:hAnsi="Calibri"/>
+        </w:rPr>
+        <w:t xml:space="preserve"> </w:t>
+      </w:r>
     </w:p>
     <w:p>
       <w:pPr>
@@ -4232,7 +4346,19 @@
         <w:rPr>
           <w:rFonts w:ascii="Calibri" w:hAnsi="Calibri"/>
         </w:rPr>
-        <w:t xml:space="preserve">team merchant will create a </w:t>
+        <w:t>team</w:t>
+      </w:r>
+      <w:r>
+        <w:rPr>
+          <w:rFonts w:ascii="Calibri" w:hAnsi="Calibri"/>
+        </w:rPr>
+        <w:t>,</w:t>
+      </w:r>
+      <w:r>
+        <w:rPr>
+          <w:rFonts w:ascii="Calibri" w:hAnsi="Calibri"/>
+        </w:rPr>
+        <w:t xml:space="preserve"> merchant will create a </w:t>
       </w:r>
       <w:r>
         <w:rPr>
@@ -4524,7 +4650,7 @@
         <w:drawing>
           <wp:inline distT="0" distB="0" distL="0" distR="0" wp14:anchorId="763F4365" wp14:editId="17834882">
             <wp:extent cx="6304280" cy="2095500"/>
-            <wp:effectExtent l="57150" t="0" r="96520" b="0"/>
+            <wp:effectExtent l="101600" t="0" r="96520" b="0"/>
             <wp:docPr id="2" name="Diagram 2"/>
             <wp:cNvGraphicFramePr/>
             <a:graphic xmlns:a="http://schemas.openxmlformats.org/drawingml/2006/main">
@@ -4973,7 +5099,10 @@
         </w:numPr>
       </w:pPr>
       <w:r>
-        <w:t>If Facets data is clean,</w:t>
+        <w:t>If Facet</w:t>
+      </w:r>
+      <w:r>
+        <w:t xml:space="preserve"> data is clean,</w:t>
       </w:r>
       <w:r>
         <w:t xml:space="preserve"> and no additional CAR clean up is needed, Facets can be added to Monday report immediately and be put in G</w:t>
@@ -4991,7 +5120,7 @@
         </w:numPr>
       </w:pPr>
       <w:r>
-        <w:t>CAR cannot be closed out and completed if there are no products assigned. CAR team must assign “dummy” content.</w:t>
+        <w:t>New attribute or facet attribute cannot be processed if product is not assigned. CARS team may need to assign dummy content and or process current CAR with new given attribute and data.</w:t>
       </w:r>
     </w:p>
     <w:p>
@@ -5220,315 +5349,22 @@
     </w:p>
     <w:p>
       <w:pPr>
-        <w:pStyle w:val="BELK-BodyText"/>
-        <w:ind w:left="792"/>
-        <w:rPr>
-          <w:sz w:val="24"/>
-          <w:szCs w:val="24"/>
-          <w:highlight w:val="yellow"/>
-        </w:rPr>
-      </w:pPr>
-    </w:p>
-    <w:p>
-      <w:pPr>
-        <w:pStyle w:val="BELK-BodyText"/>
-        <w:ind w:left="792"/>
-        <w:rPr>
-          <w:sz w:val="24"/>
-          <w:szCs w:val="24"/>
-          <w:highlight w:val="yellow"/>
-        </w:rPr>
-      </w:pPr>
-    </w:p>
-    <w:p>
-      <w:pPr>
-        <w:pStyle w:val="BELK-BodyText"/>
-        <w:ind w:left="792"/>
-        <w:rPr>
-          <w:sz w:val="24"/>
-          <w:szCs w:val="24"/>
-          <w:highlight w:val="yellow"/>
-        </w:rPr>
-      </w:pPr>
-    </w:p>
-    <w:p>
-      <w:pPr>
-        <w:pStyle w:val="BELK-BodyText"/>
-        <w:ind w:left="792"/>
-        <w:rPr>
-          <w:sz w:val="24"/>
-          <w:szCs w:val="24"/>
-          <w:highlight w:val="yellow"/>
-        </w:rPr>
-      </w:pPr>
-    </w:p>
-    <w:p>
-      <w:pPr>
-        <w:pStyle w:val="BELK-BodyText"/>
-        <w:ind w:left="792"/>
-        <w:rPr>
-          <w:sz w:val="24"/>
-          <w:szCs w:val="24"/>
-          <w:highlight w:val="yellow"/>
-        </w:rPr>
-      </w:pPr>
-    </w:p>
-    <w:p>
-      <w:pPr>
-        <w:pStyle w:val="BELK-BodyText"/>
-        <w:ind w:left="792"/>
-        <w:rPr>
-          <w:sz w:val="24"/>
-          <w:szCs w:val="24"/>
-          <w:highlight w:val="yellow"/>
-        </w:rPr>
-      </w:pPr>
-    </w:p>
-    <w:p>
-      <w:pPr>
-        <w:pStyle w:val="BELK-BodyText"/>
-        <w:ind w:left="792"/>
-        <w:rPr>
-          <w:sz w:val="24"/>
-          <w:szCs w:val="24"/>
-          <w:highlight w:val="yellow"/>
-        </w:rPr>
-      </w:pPr>
-    </w:p>
-    <w:p>
-      <w:pPr>
-        <w:pStyle w:val="BELK-BodyText"/>
-        <w:ind w:left="792"/>
-        <w:rPr>
-          <w:sz w:val="24"/>
-          <w:szCs w:val="24"/>
-          <w:highlight w:val="yellow"/>
-        </w:rPr>
-      </w:pPr>
-    </w:p>
-    <w:p>
-      <w:pPr>
-        <w:pStyle w:val="BELK-BodyText"/>
-        <w:ind w:left="792"/>
-        <w:rPr>
-          <w:sz w:val="24"/>
-          <w:szCs w:val="24"/>
-          <w:highlight w:val="yellow"/>
-        </w:rPr>
-      </w:pPr>
-    </w:p>
-    <w:p>
-      <w:pPr>
-        <w:pStyle w:val="BELK-BodyText"/>
-        <w:ind w:left="792"/>
-        <w:rPr>
-          <w:sz w:val="24"/>
-          <w:szCs w:val="24"/>
-          <w:highlight w:val="yellow"/>
-        </w:rPr>
-      </w:pPr>
-    </w:p>
-    <w:p>
-      <w:pPr>
-        <w:pStyle w:val="BELK-BodyText"/>
-        <w:ind w:left="792"/>
-        <w:rPr>
-          <w:sz w:val="24"/>
-          <w:szCs w:val="24"/>
-          <w:highlight w:val="yellow"/>
-        </w:rPr>
-      </w:pPr>
-    </w:p>
-    <w:p>
-      <w:pPr>
-        <w:pStyle w:val="BELK-BodyText"/>
-        <w:ind w:left="792"/>
-        <w:rPr>
-          <w:sz w:val="24"/>
-          <w:szCs w:val="24"/>
-          <w:highlight w:val="yellow"/>
-        </w:rPr>
-      </w:pPr>
-    </w:p>
-    <w:p>
-      <w:pPr>
-        <w:pStyle w:val="BELK-BodyText"/>
-        <w:ind w:left="792"/>
-        <w:rPr>
-          <w:sz w:val="24"/>
-          <w:szCs w:val="24"/>
-          <w:highlight w:val="yellow"/>
-        </w:rPr>
-      </w:pPr>
-    </w:p>
-    <w:p>
-      <w:pPr>
-        <w:pStyle w:val="BELK-BodyText"/>
-        <w:ind w:left="792"/>
-        <w:rPr>
-          <w:sz w:val="24"/>
-          <w:szCs w:val="24"/>
-          <w:highlight w:val="yellow"/>
-        </w:rPr>
-      </w:pPr>
-    </w:p>
-    <w:p>
-      <w:pPr>
-        <w:pStyle w:val="BELK-BodyText"/>
-        <w:ind w:left="792"/>
-        <w:rPr>
-          <w:sz w:val="24"/>
-          <w:szCs w:val="24"/>
-          <w:highlight w:val="yellow"/>
-        </w:rPr>
-      </w:pPr>
-    </w:p>
-    <w:p>
-      <w:pPr>
-        <w:pStyle w:val="BELK-BodyText"/>
-        <w:ind w:left="792"/>
-        <w:rPr>
-          <w:sz w:val="24"/>
-          <w:szCs w:val="24"/>
-          <w:highlight w:val="yellow"/>
-        </w:rPr>
-      </w:pPr>
-    </w:p>
-    <w:p>
-      <w:pPr>
-        <w:pStyle w:val="BELK-BodyText"/>
-        <w:ind w:left="792"/>
-        <w:rPr>
-          <w:sz w:val="24"/>
-          <w:szCs w:val="24"/>
-          <w:highlight w:val="yellow"/>
-        </w:rPr>
-      </w:pPr>
-    </w:p>
-    <w:p>
-      <w:pPr>
-        <w:pStyle w:val="BELK-BodyText"/>
-        <w:ind w:left="792"/>
-        <w:rPr>
-          <w:sz w:val="24"/>
-          <w:szCs w:val="24"/>
-          <w:highlight w:val="yellow"/>
-        </w:rPr>
-      </w:pPr>
-    </w:p>
-    <w:p>
-      <w:pPr>
-        <w:pStyle w:val="BELK-BodyText"/>
-        <w:ind w:left="792"/>
-        <w:rPr>
-          <w:sz w:val="24"/>
-          <w:szCs w:val="24"/>
-          <w:highlight w:val="yellow"/>
-        </w:rPr>
-      </w:pPr>
-    </w:p>
-    <w:p>
-      <w:pPr>
-        <w:pStyle w:val="BELK-BodyText"/>
-        <w:ind w:left="792"/>
-        <w:rPr>
-          <w:sz w:val="24"/>
-          <w:szCs w:val="24"/>
-          <w:highlight w:val="yellow"/>
-        </w:rPr>
-      </w:pPr>
-    </w:p>
-    <w:p>
-      <w:pPr>
-        <w:pStyle w:val="BELK-BodyText"/>
-        <w:rPr>
-          <w:sz w:val="24"/>
-          <w:szCs w:val="24"/>
-          <w:highlight w:val="yellow"/>
-        </w:rPr>
-      </w:pPr>
-    </w:p>
-    <w:p>
-      <w:pPr>
-        <w:pStyle w:val="BELK-BodyText"/>
-        <w:ind w:left="792"/>
-        <w:rPr>
-          <w:sz w:val="24"/>
-          <w:szCs w:val="24"/>
-          <w:highlight w:val="yellow"/>
-        </w:rPr>
-      </w:pPr>
-    </w:p>
-    <w:p>
-      <w:pPr>
-        <w:pStyle w:val="BELK-BodyText"/>
-        <w:ind w:left="792"/>
-        <w:rPr>
-          <w:sz w:val="24"/>
-          <w:szCs w:val="24"/>
-          <w:highlight w:val="yellow"/>
-        </w:rPr>
-      </w:pPr>
-    </w:p>
-    <w:p>
-      <w:pPr>
-        <w:pStyle w:val="BELK-BodyText"/>
-        <w:ind w:left="792"/>
-        <w:rPr>
-          <w:sz w:val="24"/>
-          <w:szCs w:val="24"/>
-          <w:highlight w:val="yellow"/>
-        </w:rPr>
-      </w:pPr>
-    </w:p>
-    <w:p>
-      <w:pPr>
-        <w:pStyle w:val="BELK-BodyText"/>
-        <w:ind w:left="792"/>
-        <w:rPr>
-          <w:sz w:val="24"/>
-          <w:szCs w:val="24"/>
-          <w:highlight w:val="yellow"/>
-        </w:rPr>
-      </w:pPr>
-    </w:p>
-    <w:p>
-      <w:pPr>
-        <w:pStyle w:val="BELK-BodyText"/>
-        <w:ind w:left="792"/>
-        <w:rPr>
-          <w:sz w:val="24"/>
-          <w:szCs w:val="24"/>
-          <w:highlight w:val="yellow"/>
-        </w:rPr>
-      </w:pPr>
-    </w:p>
-    <w:p>
-      <w:pPr>
         <w:pStyle w:val="Heading"/>
+        <w:ind w:left="0" w:firstLine="0"/>
         <w:rPr>
           <w:rFonts w:ascii="Trebuchet MS"/>
           <w:caps w:val="0"/>
         </w:rPr>
       </w:pPr>
-      <w:bookmarkStart w:id="2" w:name="_Toc390727199"/>
-    </w:p>
-    <w:p>
-      <w:pPr>
-        <w:pStyle w:val="Heading"/>
+      <w:bookmarkStart w:id="3" w:name="_Toc390727199"/>
+      <w:r>
         <w:rPr>
           <w:rFonts w:ascii="Trebuchet MS"/>
           <w:caps w:val="0"/>
         </w:rPr>
-      </w:pPr>
-      <w:r>
-        <w:rPr>
-          <w:rFonts w:ascii="Trebuchet MS"/>
-          <w:caps w:val="0"/>
-        </w:rPr>
         <w:t>HELPFUL URLS</w:t>
       </w:r>
-      <w:bookmarkEnd w:id="2"/>
+      <w:bookmarkEnd w:id="3"/>
     </w:p>
     <w:tbl>
       <w:tblPr>
@@ -5631,7 +5467,6 @@
               <w:rPr>
                 <w:b/>
               </w:rPr>
-              <w:lastRenderedPageBreak/>
               <w:t>CARS System</w:t>
             </w:r>
           </w:p>
@@ -5833,7 +5668,7 @@
           <w:rFonts w:ascii="Trebuchet MS"/>
         </w:rPr>
       </w:pPr>
-      <w:bookmarkStart w:id="3" w:name="_Toc390727200"/>
+      <w:bookmarkStart w:id="4" w:name="_Toc390727200"/>
       <w:r>
         <w:rPr>
           <w:rFonts w:ascii="Trebuchet MS"/>
@@ -5841,7 +5676,7 @@
         </w:rPr>
         <w:t>OTHER NOTES</w:t>
       </w:r>
-      <w:bookmarkEnd w:id="3"/>
+      <w:bookmarkEnd w:id="4"/>
     </w:p>
     <w:p>
       <w:pPr>
@@ -5876,11 +5711,11 @@
       <w:pPr>
         <w:pStyle w:val="Heading1"/>
       </w:pPr>
-      <w:bookmarkStart w:id="4" w:name="_Toc390727202"/>
+      <w:bookmarkStart w:id="5" w:name="_Toc390727202"/>
       <w:r>
         <w:t>GLOSSARY</w:t>
       </w:r>
-      <w:bookmarkEnd w:id="4"/>
+      <w:bookmarkEnd w:id="5"/>
     </w:p>
     <w:p>
       <w:pPr>
@@ -6126,13 +5961,39 @@
               <w:rPr>
                 <w:rFonts w:ascii="Calibri" w:hAnsi="Calibri"/>
               </w:rPr>
-              <w:t>In CARS, an attribute is a way of classifying certain product types or product characteristics</w:t>
+              <w:t>In CARS, an attribute is a way of classifying product characteristics</w:t>
             </w:r>
             <w:r>
               <w:rPr>
                 <w:rFonts w:ascii="Calibri" w:hAnsi="Calibri"/>
               </w:rPr>
-              <w:t xml:space="preserve">  (ex. </w:t>
+              <w:t xml:space="preserve">  </w:t>
+            </w:r>
+            <w:r>
+              <w:rPr>
+                <w:rFonts w:ascii="Calibri" w:hAnsi="Calibri"/>
+              </w:rPr>
+              <w:t xml:space="preserve"> and left navigation. </w:t>
+            </w:r>
+            <w:r>
+              <w:rPr>
+                <w:rFonts w:ascii="Calibri" w:hAnsi="Calibri"/>
+              </w:rPr>
+              <w:t>(</w:t>
+            </w:r>
+            <w:proofErr w:type="gramStart"/>
+            <w:r>
+              <w:rPr>
+                <w:rFonts w:ascii="Calibri" w:hAnsi="Calibri"/>
+              </w:rPr>
+              <w:t>ex</w:t>
+            </w:r>
+            <w:proofErr w:type="gramEnd"/>
+            <w:r>
+              <w:rPr>
+                <w:rFonts w:ascii="Calibri" w:hAnsi="Calibri"/>
+              </w:rPr>
+              <w:t xml:space="preserve">. </w:t>
             </w:r>
             <w:proofErr w:type="spellStart"/>
             <w:r>
@@ -6215,15 +6076,7 @@
               <w:rPr>
                 <w:rFonts w:ascii="Calibri" w:hAnsi="Calibri"/>
               </w:rPr>
-              <w:t xml:space="preserve">In CARS, values are </w:t>
-            </w:r>
-            <w:bookmarkStart w:id="5" w:name="_GoBack"/>
-            <w:bookmarkEnd w:id="5"/>
-            <w:r>
-              <w:rPr>
-                <w:rFonts w:ascii="Calibri" w:hAnsi="Calibri"/>
-              </w:rPr>
-              <w:t>the possible entries that can be selected for a particular attribute</w:t>
+              <w:t>In CARS, values are the possible entries that can be selected for a particular attribute</w:t>
             </w:r>
           </w:p>
         </w:tc>
@@ -6717,7 +6570,7 @@
 </file>
 
 <file path=word/endnotes.xml><?xml version="1.0" encoding="utf-8"?>
-<w:endnotes xmlns:wpc="http://schemas.microsoft.com/office/word/2010/wordprocessingCanvas" xmlns:mc="http://schemas.openxmlformats.org/markup-compatibility/2006" xmlns:o="urn:schemas-microsoft-com:office:office" xmlns:r="http://schemas.openxmlformats.org/officeDocument/2006/relationships" xmlns:m="http://schemas.openxmlformats.org/officeDocument/2006/math" xmlns:v="urn:schemas-microsoft-com:vml" xmlns:wp14="http://schemas.microsoft.com/office/word/2010/wordprocessingDrawing" xmlns:wp="http://schemas.openxmlformats.org/drawingml/2006/wordprocessingDrawing" xmlns:w10="urn:schemas-microsoft-com:office:word" xmlns:w="http://schemas.openxmlformats.org/wordprocessingml/2006/main" xmlns:w14="http://schemas.microsoft.com/office/word/2010/wordml" xmlns:wpg="http://schemas.microsoft.com/office/word/2010/wordprocessingGroup" xmlns:wpi="http://schemas.microsoft.com/office/word/2010/wordprocessingInk" xmlns:wne="http://schemas.microsoft.com/office/word/2006/wordml" xmlns:wps="http://schemas.microsoft.com/office/word/2010/wordprocessingShape" mc:Ignorable="w14 wp14">
+<w:endnotes xmlns:wpc="http://schemas.microsoft.com/office/word/2010/wordprocessingCanvas" xmlns:mo="http://schemas.microsoft.com/office/mac/office/2008/main" xmlns:mc="http://schemas.openxmlformats.org/markup-compatibility/2006" xmlns:mv="urn:schemas-microsoft-com:mac:vml" xmlns:o="urn:schemas-microsoft-com:office:office" xmlns:r="http://schemas.openxmlformats.org/officeDocument/2006/relationships" xmlns:m="http://schemas.openxmlformats.org/officeDocument/2006/math" xmlns:v="urn:schemas-microsoft-com:vml" xmlns:wp14="http://schemas.microsoft.com/office/word/2010/wordprocessingDrawing" xmlns:wp="http://schemas.openxmlformats.org/drawingml/2006/wordprocessingDrawing" xmlns:w10="urn:schemas-microsoft-com:office:word" xmlns:w="http://schemas.openxmlformats.org/wordprocessingml/2006/main" xmlns:w14="http://schemas.microsoft.com/office/word/2010/wordml" xmlns:wpg="http://schemas.microsoft.com/office/word/2010/wordprocessingGroup" xmlns:wpi="http://schemas.microsoft.com/office/word/2010/wordprocessingInk" xmlns:wne="http://schemas.microsoft.com/office/word/2006/wordml" xmlns:wps="http://schemas.microsoft.com/office/word/2010/wordprocessingShape" mc:Ignorable="w14 wp14">
   <w:endnote w:type="separator" w:id="-1">
     <w:p>
       <w:r>
@@ -6738,7 +6591,7 @@
 </file>
 
 <file path=word/footer1.xml><?xml version="1.0" encoding="utf-8"?>
-<w:ftr xmlns:wpc="http://schemas.microsoft.com/office/word/2010/wordprocessingCanvas" xmlns:mc="http://schemas.openxmlformats.org/markup-compatibility/2006" xmlns:o="urn:schemas-microsoft-com:office:office" xmlns:r="http://schemas.openxmlformats.org/officeDocument/2006/relationships" xmlns:m="http://schemas.openxmlformats.org/officeDocument/2006/math" xmlns:v="urn:schemas-microsoft-com:vml" xmlns:wp14="http://schemas.microsoft.com/office/word/2010/wordprocessingDrawing" xmlns:wp="http://schemas.openxmlformats.org/drawingml/2006/wordprocessingDrawing" xmlns:w10="urn:schemas-microsoft-com:office:word" xmlns:w="http://schemas.openxmlformats.org/wordprocessingml/2006/main" xmlns:w14="http://schemas.microsoft.com/office/word/2010/wordml" xmlns:wpg="http://schemas.microsoft.com/office/word/2010/wordprocessingGroup" xmlns:wpi="http://schemas.microsoft.com/office/word/2010/wordprocessingInk" xmlns:wne="http://schemas.microsoft.com/office/word/2006/wordml" xmlns:wps="http://schemas.microsoft.com/office/word/2010/wordprocessingShape" mc:Ignorable="w14 wp14">
+<w:ftr xmlns:wpc="http://schemas.microsoft.com/office/word/2010/wordprocessingCanvas" xmlns:mo="http://schemas.microsoft.com/office/mac/office/2008/main" xmlns:mc="http://schemas.openxmlformats.org/markup-compatibility/2006" xmlns:mv="urn:schemas-microsoft-com:mac:vml" xmlns:o="urn:schemas-microsoft-com:office:office" xmlns:r="http://schemas.openxmlformats.org/officeDocument/2006/relationships" xmlns:m="http://schemas.openxmlformats.org/officeDocument/2006/math" xmlns:v="urn:schemas-microsoft-com:vml" xmlns:wp14="http://schemas.microsoft.com/office/word/2010/wordprocessingDrawing" xmlns:wp="http://schemas.openxmlformats.org/drawingml/2006/wordprocessingDrawing" xmlns:w10="urn:schemas-microsoft-com:office:word" xmlns:w="http://schemas.openxmlformats.org/wordprocessingml/2006/main" xmlns:w14="http://schemas.microsoft.com/office/word/2010/wordml" xmlns:wpg="http://schemas.microsoft.com/office/word/2010/wordprocessingGroup" xmlns:wpi="http://schemas.microsoft.com/office/word/2010/wordprocessingInk" xmlns:wne="http://schemas.microsoft.com/office/word/2006/wordml" xmlns:wps="http://schemas.microsoft.com/office/word/2010/wordprocessingShape" mc:Ignorable="w14 wp14">
   <w:p>
     <w:pPr>
       <w:pStyle w:val="Footer"/>
@@ -6749,7 +6602,7 @@
 </file>
 
 <file path=word/footer2.xml><?xml version="1.0" encoding="utf-8"?>
-<w:ftr xmlns:wpc="http://schemas.microsoft.com/office/word/2010/wordprocessingCanvas" xmlns:mc="http://schemas.openxmlformats.org/markup-compatibility/2006" xmlns:o="urn:schemas-microsoft-com:office:office" xmlns:r="http://schemas.openxmlformats.org/officeDocument/2006/relationships" xmlns:m="http://schemas.openxmlformats.org/officeDocument/2006/math" xmlns:v="urn:schemas-microsoft-com:vml" xmlns:wp14="http://schemas.microsoft.com/office/word/2010/wordprocessingDrawing" xmlns:wp="http://schemas.openxmlformats.org/drawingml/2006/wordprocessingDrawing" xmlns:w10="urn:schemas-microsoft-com:office:word" xmlns:w="http://schemas.openxmlformats.org/wordprocessingml/2006/main" xmlns:w14="http://schemas.microsoft.com/office/word/2010/wordml" xmlns:wpg="http://schemas.microsoft.com/office/word/2010/wordprocessingGroup" xmlns:wpi="http://schemas.microsoft.com/office/word/2010/wordprocessingInk" xmlns:wne="http://schemas.microsoft.com/office/word/2006/wordml" xmlns:wps="http://schemas.microsoft.com/office/word/2010/wordprocessingShape" mc:Ignorable="w14 wp14">
+<w:ftr xmlns:wpc="http://schemas.microsoft.com/office/word/2010/wordprocessingCanvas" xmlns:mo="http://schemas.microsoft.com/office/mac/office/2008/main" xmlns:mc="http://schemas.openxmlformats.org/markup-compatibility/2006" xmlns:mv="urn:schemas-microsoft-com:mac:vml" xmlns:o="urn:schemas-microsoft-com:office:office" xmlns:r="http://schemas.openxmlformats.org/officeDocument/2006/relationships" xmlns:m="http://schemas.openxmlformats.org/officeDocument/2006/math" xmlns:v="urn:schemas-microsoft-com:vml" xmlns:wp14="http://schemas.microsoft.com/office/word/2010/wordprocessingDrawing" xmlns:wp="http://schemas.openxmlformats.org/drawingml/2006/wordprocessingDrawing" xmlns:w10="urn:schemas-microsoft-com:office:word" xmlns:w="http://schemas.openxmlformats.org/wordprocessingml/2006/main" xmlns:w14="http://schemas.microsoft.com/office/word/2010/wordml" xmlns:wpg="http://schemas.microsoft.com/office/word/2010/wordprocessingGroup" xmlns:wpi="http://schemas.microsoft.com/office/word/2010/wordprocessingInk" xmlns:wne="http://schemas.microsoft.com/office/word/2006/wordml" xmlns:wps="http://schemas.microsoft.com/office/word/2010/wordprocessingShape" mc:Ignorable="w14 wp14">
   <w:p>
     <w:pPr>
       <w:pStyle w:val="HeaderFooter"/>
@@ -6760,7 +6613,7 @@
 </file>
 
 <file path=word/footer3.xml><?xml version="1.0" encoding="utf-8"?>
-<w:ftr xmlns:wpc="http://schemas.microsoft.com/office/word/2010/wordprocessingCanvas" xmlns:mc="http://schemas.openxmlformats.org/markup-compatibility/2006" xmlns:o="urn:schemas-microsoft-com:office:office" xmlns:r="http://schemas.openxmlformats.org/officeDocument/2006/relationships" xmlns:m="http://schemas.openxmlformats.org/officeDocument/2006/math" xmlns:v="urn:schemas-microsoft-com:vml" xmlns:wp14="http://schemas.microsoft.com/office/word/2010/wordprocessingDrawing" xmlns:wp="http://schemas.openxmlformats.org/drawingml/2006/wordprocessingDrawing" xmlns:w10="urn:schemas-microsoft-com:office:word" xmlns:w="http://schemas.openxmlformats.org/wordprocessingml/2006/main" xmlns:w14="http://schemas.microsoft.com/office/word/2010/wordml" xmlns:wpg="http://schemas.microsoft.com/office/word/2010/wordprocessingGroup" xmlns:wpi="http://schemas.microsoft.com/office/word/2010/wordprocessingInk" xmlns:wne="http://schemas.microsoft.com/office/word/2006/wordml" xmlns:wps="http://schemas.microsoft.com/office/word/2010/wordprocessingShape" mc:Ignorable="w14 wp14">
+<w:ftr xmlns:wpc="http://schemas.microsoft.com/office/word/2010/wordprocessingCanvas" xmlns:mo="http://schemas.microsoft.com/office/mac/office/2008/main" xmlns:mc="http://schemas.openxmlformats.org/markup-compatibility/2006" xmlns:mv="urn:schemas-microsoft-com:mac:vml" xmlns:o="urn:schemas-microsoft-com:office:office" xmlns:r="http://schemas.openxmlformats.org/officeDocument/2006/relationships" xmlns:m="http://schemas.openxmlformats.org/officeDocument/2006/math" xmlns:v="urn:schemas-microsoft-com:vml" xmlns:wp14="http://schemas.microsoft.com/office/word/2010/wordprocessingDrawing" xmlns:wp="http://schemas.openxmlformats.org/drawingml/2006/wordprocessingDrawing" xmlns:w10="urn:schemas-microsoft-com:office:word" xmlns:w="http://schemas.openxmlformats.org/wordprocessingml/2006/main" xmlns:w14="http://schemas.microsoft.com/office/word/2010/wordml" xmlns:wpg="http://schemas.microsoft.com/office/word/2010/wordprocessingGroup" xmlns:wpi="http://schemas.microsoft.com/office/word/2010/wordprocessingInk" xmlns:wne="http://schemas.microsoft.com/office/word/2006/wordml" xmlns:wps="http://schemas.microsoft.com/office/word/2010/wordprocessingShape" mc:Ignorable="w14 wp14">
   <w:p>
     <w:pPr>
       <w:pStyle w:val="Footer"/>
@@ -6771,7 +6624,7 @@
 </file>
 
 <file path=word/footer4.xml><?xml version="1.0" encoding="utf-8"?>
-<w:ftr xmlns:wpc="http://schemas.microsoft.com/office/word/2010/wordprocessingCanvas" xmlns:mc="http://schemas.openxmlformats.org/markup-compatibility/2006" xmlns:o="urn:schemas-microsoft-com:office:office" xmlns:r="http://schemas.openxmlformats.org/officeDocument/2006/relationships" xmlns:m="http://schemas.openxmlformats.org/officeDocument/2006/math" xmlns:v="urn:schemas-microsoft-com:vml" xmlns:wp14="http://schemas.microsoft.com/office/word/2010/wordprocessingDrawing" xmlns:wp="http://schemas.openxmlformats.org/drawingml/2006/wordprocessingDrawing" xmlns:w10="urn:schemas-microsoft-com:office:word" xmlns:w="http://schemas.openxmlformats.org/wordprocessingml/2006/main" xmlns:w14="http://schemas.microsoft.com/office/word/2010/wordml" xmlns:wpg="http://schemas.microsoft.com/office/word/2010/wordprocessingGroup" xmlns:wpi="http://schemas.microsoft.com/office/word/2010/wordprocessingInk" xmlns:wne="http://schemas.microsoft.com/office/word/2006/wordml" xmlns:wps="http://schemas.microsoft.com/office/word/2010/wordprocessingShape" mc:Ignorable="w14 wp14">
+<w:ftr xmlns:wpc="http://schemas.microsoft.com/office/word/2010/wordprocessingCanvas" xmlns:mo="http://schemas.microsoft.com/office/mac/office/2008/main" xmlns:mc="http://schemas.openxmlformats.org/markup-compatibility/2006" xmlns:mv="urn:schemas-microsoft-com:mac:vml" xmlns:o="urn:schemas-microsoft-com:office:office" xmlns:r="http://schemas.openxmlformats.org/officeDocument/2006/relationships" xmlns:m="http://schemas.openxmlformats.org/officeDocument/2006/math" xmlns:v="urn:schemas-microsoft-com:vml" xmlns:wp14="http://schemas.microsoft.com/office/word/2010/wordprocessingDrawing" xmlns:wp="http://schemas.openxmlformats.org/drawingml/2006/wordprocessingDrawing" xmlns:w10="urn:schemas-microsoft-com:office:word" xmlns:w="http://schemas.openxmlformats.org/wordprocessingml/2006/main" xmlns:w14="http://schemas.microsoft.com/office/word/2010/wordml" xmlns:wpg="http://schemas.microsoft.com/office/word/2010/wordprocessingGroup" xmlns:wpi="http://schemas.microsoft.com/office/word/2010/wordprocessingInk" xmlns:wne="http://schemas.microsoft.com/office/word/2006/wordml" xmlns:wps="http://schemas.microsoft.com/office/word/2010/wordprocessingShape" mc:Ignorable="w14 wp14">
   <w:p>
     <w:pPr>
       <w:pStyle w:val="Footer"/>
@@ -6805,7 +6658,7 @@
         <w:caps/>
         <w:noProof/>
       </w:rPr>
-      <w:t>9</w:t>
+      <w:t>2</w:t>
     </w:r>
     <w:r>
       <w:rPr>
@@ -6820,7 +6673,7 @@
 </file>
 
 <file path=word/footnotes.xml><?xml version="1.0" encoding="utf-8"?>
-<w:footnotes xmlns:wpc="http://schemas.microsoft.com/office/word/2010/wordprocessingCanvas" xmlns:mc="http://schemas.openxmlformats.org/markup-compatibility/2006" xmlns:o="urn:schemas-microsoft-com:office:office" xmlns:r="http://schemas.openxmlformats.org/officeDocument/2006/relationships" xmlns:m="http://schemas.openxmlformats.org/officeDocument/2006/math" xmlns:v="urn:schemas-microsoft-com:vml" xmlns:wp14="http://schemas.microsoft.com/office/word/2010/wordprocessingDrawing" xmlns:wp="http://schemas.openxmlformats.org/drawingml/2006/wordprocessingDrawing" xmlns:w10="urn:schemas-microsoft-com:office:word" xmlns:w="http://schemas.openxmlformats.org/wordprocessingml/2006/main" xmlns:w14="http://schemas.microsoft.com/office/word/2010/wordml" xmlns:wpg="http://schemas.microsoft.com/office/word/2010/wordprocessingGroup" xmlns:wpi="http://schemas.microsoft.com/office/word/2010/wordprocessingInk" xmlns:wne="http://schemas.microsoft.com/office/word/2006/wordml" xmlns:wps="http://schemas.microsoft.com/office/word/2010/wordprocessingShape" mc:Ignorable="w14 wp14">
+<w:footnotes xmlns:wpc="http://schemas.microsoft.com/office/word/2010/wordprocessingCanvas" xmlns:mo="http://schemas.microsoft.com/office/mac/office/2008/main" xmlns:mc="http://schemas.openxmlformats.org/markup-compatibility/2006" xmlns:mv="urn:schemas-microsoft-com:mac:vml" xmlns:o="urn:schemas-microsoft-com:office:office" xmlns:r="http://schemas.openxmlformats.org/officeDocument/2006/relationships" xmlns:m="http://schemas.openxmlformats.org/officeDocument/2006/math" xmlns:v="urn:schemas-microsoft-com:vml" xmlns:wp14="http://schemas.microsoft.com/office/word/2010/wordprocessingDrawing" xmlns:wp="http://schemas.openxmlformats.org/drawingml/2006/wordprocessingDrawing" xmlns:w10="urn:schemas-microsoft-com:office:word" xmlns:w="http://schemas.openxmlformats.org/wordprocessingml/2006/main" xmlns:w14="http://schemas.microsoft.com/office/word/2010/wordml" xmlns:wpg="http://schemas.microsoft.com/office/word/2010/wordprocessingGroup" xmlns:wpi="http://schemas.microsoft.com/office/word/2010/wordprocessingInk" xmlns:wne="http://schemas.microsoft.com/office/word/2006/wordml" xmlns:wps="http://schemas.microsoft.com/office/word/2010/wordprocessingShape" mc:Ignorable="w14 wp14">
   <w:footnote w:type="separator" w:id="-1">
     <w:p>
       <w:r>
@@ -6841,7 +6694,7 @@
 </file>
 
 <file path=word/header1.xml><?xml version="1.0" encoding="utf-8"?>
-<w:hdr xmlns:wpc="http://schemas.microsoft.com/office/word/2010/wordprocessingCanvas" xmlns:mc="http://schemas.openxmlformats.org/markup-compatibility/2006" xmlns:o="urn:schemas-microsoft-com:office:office" xmlns:r="http://schemas.openxmlformats.org/officeDocument/2006/relationships" xmlns:m="http://schemas.openxmlformats.org/officeDocument/2006/math" xmlns:v="urn:schemas-microsoft-com:vml" xmlns:wp14="http://schemas.microsoft.com/office/word/2010/wordprocessingDrawing" xmlns:wp="http://schemas.openxmlformats.org/drawingml/2006/wordprocessingDrawing" xmlns:w10="urn:schemas-microsoft-com:office:word" xmlns:w="http://schemas.openxmlformats.org/wordprocessingml/2006/main" xmlns:w14="http://schemas.microsoft.com/office/word/2010/wordml" xmlns:wpg="http://schemas.microsoft.com/office/word/2010/wordprocessingGroup" xmlns:wpi="http://schemas.microsoft.com/office/word/2010/wordprocessingInk" xmlns:wne="http://schemas.microsoft.com/office/word/2006/wordml" xmlns:wps="http://schemas.microsoft.com/office/word/2010/wordprocessingShape" mc:Ignorable="w14 wp14">
+<w:hdr xmlns:wpc="http://schemas.microsoft.com/office/word/2010/wordprocessingCanvas" xmlns:mo="http://schemas.microsoft.com/office/mac/office/2008/main" xmlns:mc="http://schemas.openxmlformats.org/markup-compatibility/2006" xmlns:mv="urn:schemas-microsoft-com:mac:vml" xmlns:o="urn:schemas-microsoft-com:office:office" xmlns:r="http://schemas.openxmlformats.org/officeDocument/2006/relationships" xmlns:m="http://schemas.openxmlformats.org/officeDocument/2006/math" xmlns:v="urn:schemas-microsoft-com:vml" xmlns:wp14="http://schemas.microsoft.com/office/word/2010/wordprocessingDrawing" xmlns:wp="http://schemas.openxmlformats.org/drawingml/2006/wordprocessingDrawing" xmlns:w10="urn:schemas-microsoft-com:office:word" xmlns:w="http://schemas.openxmlformats.org/wordprocessingml/2006/main" xmlns:w14="http://schemas.microsoft.com/office/word/2010/wordml" xmlns:wpg="http://schemas.microsoft.com/office/word/2010/wordprocessingGroup" xmlns:wpi="http://schemas.microsoft.com/office/word/2010/wordprocessingInk" xmlns:wne="http://schemas.microsoft.com/office/word/2006/wordml" xmlns:wps="http://schemas.microsoft.com/office/word/2010/wordprocessingShape" mc:Ignorable="w14 wp14">
   <w:p>
     <w:pPr>
       <w:pStyle w:val="Header"/>
@@ -6852,7 +6705,7 @@
 </file>
 
 <file path=word/header2.xml><?xml version="1.0" encoding="utf-8"?>
-<w:hdr xmlns:wpc="http://schemas.microsoft.com/office/word/2010/wordprocessingCanvas" xmlns:mc="http://schemas.openxmlformats.org/markup-compatibility/2006" xmlns:o="urn:schemas-microsoft-com:office:office" xmlns:r="http://schemas.openxmlformats.org/officeDocument/2006/relationships" xmlns:m="http://schemas.openxmlformats.org/officeDocument/2006/math" xmlns:v="urn:schemas-microsoft-com:vml" xmlns:wp14="http://schemas.microsoft.com/office/word/2010/wordprocessingDrawing" xmlns:wp="http://schemas.openxmlformats.org/drawingml/2006/wordprocessingDrawing" xmlns:w10="urn:schemas-microsoft-com:office:word" xmlns:w="http://schemas.openxmlformats.org/wordprocessingml/2006/main" xmlns:w14="http://schemas.microsoft.com/office/word/2010/wordml" xmlns:wpg="http://schemas.microsoft.com/office/word/2010/wordprocessingGroup" xmlns:wpi="http://schemas.microsoft.com/office/word/2010/wordprocessingInk" xmlns:wne="http://schemas.microsoft.com/office/word/2006/wordml" xmlns:wps="http://schemas.microsoft.com/office/word/2010/wordprocessingShape" mc:Ignorable="w14 wp14">
+<w:hdr xmlns:wpc="http://schemas.microsoft.com/office/word/2010/wordprocessingCanvas" xmlns:mo="http://schemas.microsoft.com/office/mac/office/2008/main" xmlns:mc="http://schemas.openxmlformats.org/markup-compatibility/2006" xmlns:mv="urn:schemas-microsoft-com:mac:vml" xmlns:o="urn:schemas-microsoft-com:office:office" xmlns:r="http://schemas.openxmlformats.org/officeDocument/2006/relationships" xmlns:m="http://schemas.openxmlformats.org/officeDocument/2006/math" xmlns:v="urn:schemas-microsoft-com:vml" xmlns:wp14="http://schemas.microsoft.com/office/word/2010/wordprocessingDrawing" xmlns:wp="http://schemas.openxmlformats.org/drawingml/2006/wordprocessingDrawing" xmlns:w10="urn:schemas-microsoft-com:office:word" xmlns:w="http://schemas.openxmlformats.org/wordprocessingml/2006/main" xmlns:w14="http://schemas.microsoft.com/office/word/2010/wordml" xmlns:wpg="http://schemas.microsoft.com/office/word/2010/wordprocessingGroup" xmlns:wpi="http://schemas.microsoft.com/office/word/2010/wordprocessingInk" xmlns:wne="http://schemas.microsoft.com/office/word/2006/wordml" xmlns:wps="http://schemas.microsoft.com/office/word/2010/wordprocessingShape" mc:Ignorable="w14 wp14">
   <w:p>
     <w:pPr>
       <w:pStyle w:val="Header"/>
@@ -6924,7 +6777,7 @@
 </file>
 
 <file path=word/header3.xml><?xml version="1.0" encoding="utf-8"?>
-<w:hdr xmlns:wpc="http://schemas.microsoft.com/office/word/2010/wordprocessingCanvas" xmlns:mc="http://schemas.openxmlformats.org/markup-compatibility/2006" xmlns:o="urn:schemas-microsoft-com:office:office" xmlns:r="http://schemas.openxmlformats.org/officeDocument/2006/relationships" xmlns:m="http://schemas.openxmlformats.org/officeDocument/2006/math" xmlns:v="urn:schemas-microsoft-com:vml" xmlns:wp14="http://schemas.microsoft.com/office/word/2010/wordprocessingDrawing" xmlns:wp="http://schemas.openxmlformats.org/drawingml/2006/wordprocessingDrawing" xmlns:w10="urn:schemas-microsoft-com:office:word" xmlns:w="http://schemas.openxmlformats.org/wordprocessingml/2006/main" xmlns:w14="http://schemas.microsoft.com/office/word/2010/wordml" xmlns:wpg="http://schemas.microsoft.com/office/word/2010/wordprocessingGroup" xmlns:wpi="http://schemas.microsoft.com/office/word/2010/wordprocessingInk" xmlns:wne="http://schemas.microsoft.com/office/word/2006/wordml" xmlns:wps="http://schemas.microsoft.com/office/word/2010/wordprocessingShape" mc:Ignorable="w14 wp14">
+<w:hdr xmlns:wpc="http://schemas.microsoft.com/office/word/2010/wordprocessingCanvas" xmlns:mo="http://schemas.microsoft.com/office/mac/office/2008/main" xmlns:mc="http://schemas.openxmlformats.org/markup-compatibility/2006" xmlns:mv="urn:schemas-microsoft-com:mac:vml" xmlns:o="urn:schemas-microsoft-com:office:office" xmlns:r="http://schemas.openxmlformats.org/officeDocument/2006/relationships" xmlns:m="http://schemas.openxmlformats.org/officeDocument/2006/math" xmlns:v="urn:schemas-microsoft-com:vml" xmlns:wp14="http://schemas.microsoft.com/office/word/2010/wordprocessingDrawing" xmlns:wp="http://schemas.openxmlformats.org/drawingml/2006/wordprocessingDrawing" xmlns:w10="urn:schemas-microsoft-com:office:word" xmlns:w="http://schemas.openxmlformats.org/wordprocessingml/2006/main" xmlns:w14="http://schemas.microsoft.com/office/word/2010/wordml" xmlns:wpg="http://schemas.microsoft.com/office/word/2010/wordprocessingGroup" xmlns:wpi="http://schemas.microsoft.com/office/word/2010/wordprocessingInk" xmlns:wne="http://schemas.microsoft.com/office/word/2006/wordml" xmlns:wps="http://schemas.microsoft.com/office/word/2010/wordprocessingShape" mc:Ignorable="w14 wp14">
   <w:p>
     <w:pPr>
       <w:pStyle w:val="Header"/>
@@ -6935,7 +6788,7 @@
 </file>
 
 <file path=word/header4.xml><?xml version="1.0" encoding="utf-8"?>
-<w:hdr xmlns:wpc="http://schemas.microsoft.com/office/word/2010/wordprocessingCanvas" xmlns:mc="http://schemas.openxmlformats.org/markup-compatibility/2006" xmlns:o="urn:schemas-microsoft-com:office:office" xmlns:r="http://schemas.openxmlformats.org/officeDocument/2006/relationships" xmlns:m="http://schemas.openxmlformats.org/officeDocument/2006/math" xmlns:v="urn:schemas-microsoft-com:vml" xmlns:wp14="http://schemas.microsoft.com/office/word/2010/wordprocessingDrawing" xmlns:wp="http://schemas.openxmlformats.org/drawingml/2006/wordprocessingDrawing" xmlns:w10="urn:schemas-microsoft-com:office:word" xmlns:w="http://schemas.openxmlformats.org/wordprocessingml/2006/main" xmlns:w14="http://schemas.microsoft.com/office/word/2010/wordml" xmlns:wpg="http://schemas.microsoft.com/office/word/2010/wordprocessingGroup" xmlns:wpi="http://schemas.microsoft.com/office/word/2010/wordprocessingInk" xmlns:wne="http://schemas.microsoft.com/office/word/2006/wordml" xmlns:wps="http://schemas.microsoft.com/office/word/2010/wordprocessingShape" mc:Ignorable="w14 wp14">
+<w:hdr xmlns:wpc="http://schemas.microsoft.com/office/word/2010/wordprocessingCanvas" xmlns:mo="http://schemas.microsoft.com/office/mac/office/2008/main" xmlns:mc="http://schemas.openxmlformats.org/markup-compatibility/2006" xmlns:mv="urn:schemas-microsoft-com:mac:vml" xmlns:o="urn:schemas-microsoft-com:office:office" xmlns:r="http://schemas.openxmlformats.org/officeDocument/2006/relationships" xmlns:m="http://schemas.openxmlformats.org/officeDocument/2006/math" xmlns:v="urn:schemas-microsoft-com:vml" xmlns:wp14="http://schemas.microsoft.com/office/word/2010/wordprocessingDrawing" xmlns:wp="http://schemas.openxmlformats.org/drawingml/2006/wordprocessingDrawing" xmlns:w10="urn:schemas-microsoft-com:office:word" xmlns:w="http://schemas.openxmlformats.org/wordprocessingml/2006/main" xmlns:w14="http://schemas.microsoft.com/office/word/2010/wordml" xmlns:wpg="http://schemas.microsoft.com/office/word/2010/wordprocessingGroup" xmlns:wpi="http://schemas.microsoft.com/office/word/2010/wordprocessingInk" xmlns:wne="http://schemas.microsoft.com/office/word/2006/wordml" xmlns:wps="http://schemas.microsoft.com/office/word/2010/wordprocessingShape" mc:Ignorable="w14 wp14">
   <w:p>
     <w:pPr>
       <w:pStyle w:val="Header"/>
@@ -7147,7 +7000,7 @@
             </wp:anchor>
           </w:drawing>
         </mc:Choice>
-        <mc:Fallback xmlns:mv="urn:schemas-microsoft-com:mac:vml" xmlns:mo="http://schemas.microsoft.com/office/mac/office/2008/main">
+        <mc:Fallback>
           <w:pict>
             <v:rect id="_x0000_s1027" style="position:absolute;margin-left:312pt;margin-top:9pt;width:287.3pt;height:54pt;z-index:-251657216;visibility:visible;mso-wrap-style:square;mso-height-percent:0;mso-wrap-distance-left:12pt;mso-wrap-distance-top:12pt;mso-wrap-distance-right:12pt;mso-wrap-distance-bottom:12pt;mso-position-horizontal:absolute;mso-position-horizontal-relative:page;mso-position-vertical:absolute;mso-position-vertical-relative:page;mso-height-percent:0;mso-height-relative:margin;v-text-anchor:top" o:gfxdata="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" filled="f" stroked="f" strokeweight="1pt">
               <v:stroke miterlimit="4"/>
@@ -7356,7 +7209,7 @@
             </wp:anchor>
           </w:drawing>
         </mc:Choice>
-        <mc:Fallback xmlns:mv="urn:schemas-microsoft-com:mac:vml" xmlns:mo="http://schemas.microsoft.com/office/mac/office/2008/main">
+        <mc:Fallback>
           <w:pict>
             <v:line id="_x0000_s1035" style="visibility:visible;position:absolute;margin-left:-0.4pt;margin-top:55.8pt;width:612.7pt;height:0.0pt;z-index:-251658240;mso-position-horizontal:absolute;mso-position-horizontal-relative:page;mso-position-vertical:absolute;mso-position-vertical-relative:page;mso-wrap-distance-left:12.0pt;mso-wrap-distance-top:12.0pt;mso-wrap-distance-right:12.0pt;mso-wrap-distance-bottom:12.0pt;">
               <v:fill on="f"/>
@@ -7469,7 +7322,7 @@
             </wp:anchor>
           </w:drawing>
         </mc:Choice>
-        <mc:Fallback xmlns:mv="urn:schemas-microsoft-com:mac:vml" xmlns:mo="http://schemas.microsoft.com/office/mac/office/2008/main">
+        <mc:Fallback>
           <w:pict>
             <v:line id="_x0000_s1037" style="visibility:visible;position:absolute;margin-left:-97.2pt;margin-top:2040.2pt;width:806.4pt;height:0.0pt;z-index:-251655168;mso-position-horizontal:absolute;mso-position-horizontal-relative:page;mso-position-vertical:absolute;mso-position-vertical-relative:page;mso-wrap-distance-left:12.0pt;mso-wrap-distance-top:12.0pt;mso-wrap-distance-right:12.0pt;mso-wrap-distance-bottom:12.0pt;">
               <v:fill on="f"/>
@@ -7526,7 +7379,7 @@
             </wp:anchor>
           </w:drawing>
         </mc:Choice>
-        <mc:Fallback xmlns:mv="urn:schemas-microsoft-com:mac:vml" xmlns:mo="http://schemas.microsoft.com/office/mac/office/2008/main">
+        <mc:Fallback>
           <w:pict>
             <v:rect id="_x0000_s1038" style="visibility:visible;position:absolute;margin-left:157.7pt;margin-top:2043.8pt;width:119.0pt;height:20.1pt;z-index:-251654144;mso-position-horizontal:absolute;mso-position-horizontal-relative:page;mso-position-vertical:absolute;mso-position-vertical-relative:page;mso-wrap-distance-left:12.0pt;mso-wrap-distance-top:12.0pt;mso-wrap-distance-right:12.0pt;mso-wrap-distance-bottom:12.0pt;">
               <v:fill on="f"/>
@@ -7546,7 +7399,7 @@
 </file>
 
 <file path=word/numbering.xml><?xml version="1.0" encoding="utf-8"?>
-<w:numbering xmlns:wpc="http://schemas.microsoft.com/office/word/2010/wordprocessingCanvas" xmlns:mc="http://schemas.openxmlformats.org/markup-compatibility/2006" xmlns:o="urn:schemas-microsoft-com:office:office" xmlns:r="http://schemas.openxmlformats.org/officeDocument/2006/relationships" xmlns:m="http://schemas.openxmlformats.org/officeDocument/2006/math" xmlns:v="urn:schemas-microsoft-com:vml" xmlns:wp14="http://schemas.microsoft.com/office/word/2010/wordprocessingDrawing" xmlns:wp="http://schemas.openxmlformats.org/drawingml/2006/wordprocessingDrawing" xmlns:w10="urn:schemas-microsoft-com:office:word" xmlns:w="http://schemas.openxmlformats.org/wordprocessingml/2006/main" xmlns:w14="http://schemas.microsoft.com/office/word/2010/wordml" xmlns:wpg="http://schemas.microsoft.com/office/word/2010/wordprocessingGroup" xmlns:wpi="http://schemas.microsoft.com/office/word/2010/wordprocessingInk" xmlns:wne="http://schemas.microsoft.com/office/word/2006/wordml" xmlns:wps="http://schemas.microsoft.com/office/word/2010/wordprocessingShape" mc:Ignorable="w14 wp14">
+<w:numbering xmlns:wpc="http://schemas.microsoft.com/office/word/2010/wordprocessingCanvas" xmlns:mo="http://schemas.microsoft.com/office/mac/office/2008/main" xmlns:mc="http://schemas.openxmlformats.org/markup-compatibility/2006" xmlns:mv="urn:schemas-microsoft-com:mac:vml" xmlns:o="urn:schemas-microsoft-com:office:office" xmlns:r="http://schemas.openxmlformats.org/officeDocument/2006/relationships" xmlns:m="http://schemas.openxmlformats.org/officeDocument/2006/math" xmlns:v="urn:schemas-microsoft-com:vml" xmlns:wp14="http://schemas.microsoft.com/office/word/2010/wordprocessingDrawing" xmlns:wp="http://schemas.openxmlformats.org/drawingml/2006/wordprocessingDrawing" xmlns:w10="urn:schemas-microsoft-com:office:word" xmlns:w="http://schemas.openxmlformats.org/wordprocessingml/2006/main" xmlns:w14="http://schemas.microsoft.com/office/word/2010/wordml" xmlns:wpg="http://schemas.microsoft.com/office/word/2010/wordprocessingGroup" xmlns:wpi="http://schemas.microsoft.com/office/word/2010/wordprocessingInk" xmlns:wne="http://schemas.microsoft.com/office/word/2006/wordml" xmlns:wps="http://schemas.microsoft.com/office/word/2010/wordprocessingShape" mc:Ignorable="w14 wp14">
   <w:abstractNum w:abstractNumId="0">
     <w:nsid w:val="08472A70"/>
     <w:multiLevelType w:val="multilevel"/>
@@ -11186,7 +11039,7 @@
       </w:pPr>
     </w:pPrDefault>
   </w:docDefaults>
-  <w:latentStyles w:defLockedState="0" w:defUIPriority="99" w:defSemiHidden="1" w:defUnhideWhenUsed="1" w:defQFormat="0" w:count="267">
+  <w:latentStyles w:defLockedState="0" w:defUIPriority="99" w:defSemiHidden="1" w:defUnhideWhenUsed="1" w:defQFormat="0" w:count="276">
     <w:lsdException w:name="Normal" w:semiHidden="0" w:uiPriority="0" w:unhideWhenUsed="0" w:qFormat="1"/>
     <w:lsdException w:name="heading 1" w:semiHidden="0" w:uiPriority="0" w:unhideWhenUsed="0" w:qFormat="1"/>
     <w:lsdException w:name="heading 2" w:uiPriority="9" w:qFormat="1"/>
@@ -11946,7 +11799,7 @@
 </file>
 
 <file path=word/stylesWithEffects.xml><?xml version="1.0" encoding="utf-8"?>
-<w:styles xmlns:wpc="http://schemas.microsoft.com/office/word/2010/wordprocessingCanvas" xmlns:mc="http://schemas.openxmlformats.org/markup-compatibility/2006" xmlns:o="urn:schemas-microsoft-com:office:office" xmlns:r="http://schemas.openxmlformats.org/officeDocument/2006/relationships" xmlns:m="http://schemas.openxmlformats.org/officeDocument/2006/math" xmlns:v="urn:schemas-microsoft-com:vml" xmlns:wp14="http://schemas.microsoft.com/office/word/2010/wordprocessingDrawing" xmlns:wp="http://schemas.openxmlformats.org/drawingml/2006/wordprocessingDrawing" xmlns:w10="urn:schemas-microsoft-com:office:word" xmlns:w="http://schemas.openxmlformats.org/wordprocessingml/2006/main" xmlns:w14="http://schemas.microsoft.com/office/word/2010/wordml" xmlns:wpg="http://schemas.microsoft.com/office/word/2010/wordprocessingGroup" xmlns:wpi="http://schemas.microsoft.com/office/word/2010/wordprocessingInk" xmlns:wne="http://schemas.microsoft.com/office/word/2006/wordml" xmlns:wps="http://schemas.microsoft.com/office/word/2010/wordprocessingShape" mc:Ignorable="w14 wp14">
+<w:styles xmlns:wpc="http://schemas.microsoft.com/office/word/2010/wordprocessingCanvas" xmlns:mo="http://schemas.microsoft.com/office/mac/office/2008/main" xmlns:mc="http://schemas.openxmlformats.org/markup-compatibility/2006" xmlns:mv="urn:schemas-microsoft-com:mac:vml" xmlns:o="urn:schemas-microsoft-com:office:office" xmlns:r="http://schemas.openxmlformats.org/officeDocument/2006/relationships" xmlns:m="http://schemas.openxmlformats.org/officeDocument/2006/math" xmlns:v="urn:schemas-microsoft-com:vml" xmlns:wp14="http://schemas.microsoft.com/office/word/2010/wordprocessingDrawing" xmlns:wp="http://schemas.openxmlformats.org/drawingml/2006/wordprocessingDrawing" xmlns:w10="urn:schemas-microsoft-com:office:word" xmlns:w="http://schemas.openxmlformats.org/wordprocessingml/2006/main" xmlns:w14="http://schemas.microsoft.com/office/word/2010/wordml" xmlns:wpg="http://schemas.microsoft.com/office/word/2010/wordprocessingGroup" xmlns:wpi="http://schemas.microsoft.com/office/word/2010/wordprocessingInk" xmlns:wne="http://schemas.microsoft.com/office/word/2006/wordml" xmlns:wps="http://schemas.microsoft.com/office/word/2010/wordprocessingShape" mc:Ignorable="w14 wp14">
   <w:docDefaults>
     <w:rPrDefault>
       <w:rPr>
@@ -11968,7 +11821,7 @@
       </w:pPr>
     </w:pPrDefault>
   </w:docDefaults>
-  <w:latentStyles w:defLockedState="0" w:defUIPriority="99" w:defSemiHidden="1" w:defUnhideWhenUsed="1" w:defQFormat="0" w:count="267">
+  <w:latentStyles w:defLockedState="0" w:defUIPriority="99" w:defSemiHidden="1" w:defUnhideWhenUsed="1" w:defQFormat="0" w:count="276">
     <w:lsdException w:name="Normal" w:semiHidden="0" w:uiPriority="0" w:unhideWhenUsed="0" w:qFormat="1"/>
     <w:lsdException w:name="heading 1" w:semiHidden="0" w:uiPriority="0" w:unhideWhenUsed="0" w:qFormat="1"/>
     <w:lsdException w:name="heading 2" w:uiPriority="9" w:qFormat="1"/>
@@ -14797,8 +14650,8 @@
     <dgm:cxn modelId="{0FB10D6F-3ED9-A248-87CE-8DE1AF95B38B}" srcId="{C24115E2-0377-9648-9B61-C852E5F4B268}" destId="{2BBAD698-3699-6842-9459-A1B5752E382B}" srcOrd="0" destOrd="0" parTransId="{B89600E4-3B3C-6C4A-9F8E-F24A84C7D474}" sibTransId="{89E70153-EBD7-3744-AD5C-945EDA89738F}"/>
     <dgm:cxn modelId="{5948AE45-18BB-0040-98A2-19E0C5748441}" type="presOf" srcId="{3362FE32-0B63-A547-B3E5-3BEB5541B85C}" destId="{33070FE3-1B99-E54B-B267-B755B3904E5C}" srcOrd="0" destOrd="0" presId="urn:microsoft.com/office/officeart/2005/8/layout/process1"/>
     <dgm:cxn modelId="{41065762-EA99-C941-A3DE-4E252B14FCCC}" type="presOf" srcId="{6464B5CA-7342-E14E-B529-F99310E935E8}" destId="{7BB65E0A-87D2-7548-BD94-A52FDA02D1B4}" srcOrd="1" destOrd="0" presId="urn:microsoft.com/office/officeart/2005/8/layout/process1"/>
+    <dgm:cxn modelId="{CF8B3372-5A5D-6945-BC03-8FD30EE7B429}" type="presOf" srcId="{C24115E2-0377-9648-9B61-C852E5F4B268}" destId="{7DE569C6-F881-7F4E-8023-8C563FCF3663}" srcOrd="0" destOrd="0" presId="urn:microsoft.com/office/officeart/2005/8/layout/process1"/>
     <dgm:cxn modelId="{105CF062-3017-3440-8E21-4BFFA8997C81}" type="presOf" srcId="{6D49BFF5-C2AA-234E-96AF-016B4EE1FEC1}" destId="{B3795C74-5758-D74A-A850-28E1D75ED52E}" srcOrd="1" destOrd="0" presId="urn:microsoft.com/office/officeart/2005/8/layout/process1"/>
-    <dgm:cxn modelId="{CF8B3372-5A5D-6945-BC03-8FD30EE7B429}" type="presOf" srcId="{C24115E2-0377-9648-9B61-C852E5F4B268}" destId="{7DE569C6-F881-7F4E-8023-8C563FCF3663}" srcOrd="0" destOrd="0" presId="urn:microsoft.com/office/officeart/2005/8/layout/process1"/>
     <dgm:cxn modelId="{CD2FC924-62FE-394A-BA51-18AF31CC99AA}" type="presOf" srcId="{2BBAD698-3699-6842-9459-A1B5752E382B}" destId="{4235B911-93C6-AC41-93E5-BA6D15F6B51B}" srcOrd="0" destOrd="0" presId="urn:microsoft.com/office/officeart/2005/8/layout/process1"/>
     <dgm:cxn modelId="{A91CAC71-EA12-7F43-B14E-810BD80B2943}" type="presOf" srcId="{6D49BFF5-C2AA-234E-96AF-016B4EE1FEC1}" destId="{6C43BA22-A523-B243-A655-642C89A76D3D}" srcOrd="0" destOrd="0" presId="urn:microsoft.com/office/officeart/2005/8/layout/process1"/>
     <dgm:cxn modelId="{3149A5A5-989A-8345-8477-7F98F45F2E9F}" type="presOf" srcId="{89E70153-EBD7-3744-AD5C-945EDA89738F}" destId="{C6070A91-FAB0-2F49-ABFE-EEFEF4D64066}" srcOrd="1" destOrd="0" presId="urn:microsoft.com/office/officeart/2005/8/layout/process1"/>
@@ -15290,8 +15143,8 @@
       </dsp:nvSpPr>
       <dsp:spPr>
         <a:xfrm>
-          <a:off x="1873" y="475283"/>
-          <a:ext cx="709450" cy="954432"/>
+          <a:off x="1873" y="457824"/>
+          <a:ext cx="709450" cy="989350"/>
         </a:xfrm>
         <a:prstGeom prst="roundRect">
           <a:avLst>
@@ -15354,8 +15207,8 @@
         </a:p>
       </dsp:txBody>
       <dsp:txXfrm>
-        <a:off x="22652" y="496062"/>
-        <a:ext cx="667892" cy="912874"/>
+        <a:off x="22652" y="478603"/>
+        <a:ext cx="667892" cy="947792"/>
       </dsp:txXfrm>
     </dsp:sp>
     <dsp:sp modelId="{971FBCF2-5626-7A49-83E6-24257F731A7F}">
@@ -15468,8 +15321,8 @@
       </dsp:nvSpPr>
       <dsp:spPr>
         <a:xfrm>
-          <a:off x="995103" y="475283"/>
-          <a:ext cx="709450" cy="954432"/>
+          <a:off x="995103" y="457824"/>
+          <a:ext cx="709450" cy="989350"/>
         </a:xfrm>
         <a:prstGeom prst="roundRect">
           <a:avLst>
@@ -15532,8 +15385,8 @@
         </a:p>
       </dsp:txBody>
       <dsp:txXfrm>
-        <a:off x="1015882" y="496062"/>
-        <a:ext cx="667892" cy="912874"/>
+        <a:off x="1015882" y="478603"/>
+        <a:ext cx="667892" cy="947792"/>
       </dsp:txXfrm>
     </dsp:sp>
     <dsp:sp modelId="{1EA143D5-56B0-0843-B998-9B8404F5D635}">
@@ -15646,8 +15499,8 @@
       </dsp:nvSpPr>
       <dsp:spPr>
         <a:xfrm>
-          <a:off x="1988334" y="475283"/>
-          <a:ext cx="709450" cy="954432"/>
+          <a:off x="1988334" y="457824"/>
+          <a:ext cx="709450" cy="989350"/>
         </a:xfrm>
         <a:prstGeom prst="roundRect">
           <a:avLst>
@@ -15710,8 +15563,8 @@
         </a:p>
       </dsp:txBody>
       <dsp:txXfrm>
-        <a:off x="2009113" y="496062"/>
-        <a:ext cx="667892" cy="912874"/>
+        <a:off x="2009113" y="478603"/>
+        <a:ext cx="667892" cy="947792"/>
       </dsp:txXfrm>
     </dsp:sp>
     <dsp:sp modelId="{798B6854-A4D4-6347-B59C-648CF032873E}">
@@ -15824,8 +15677,8 @@
       </dsp:nvSpPr>
       <dsp:spPr>
         <a:xfrm>
-          <a:off x="2981564" y="475283"/>
-          <a:ext cx="709450" cy="954432"/>
+          <a:off x="2981564" y="457824"/>
+          <a:ext cx="709450" cy="989350"/>
         </a:xfrm>
         <a:prstGeom prst="roundRect">
           <a:avLst>
@@ -15888,8 +15741,8 @@
         </a:p>
       </dsp:txBody>
       <dsp:txXfrm>
-        <a:off x="3002343" y="496062"/>
-        <a:ext cx="667892" cy="912874"/>
+        <a:off x="3002343" y="478603"/>
+        <a:ext cx="667892" cy="947792"/>
       </dsp:txXfrm>
     </dsp:sp>
     <dsp:sp modelId="{A4D9443E-755E-C241-A62E-B11BA9AF9951}">
@@ -16002,8 +15855,8 @@
       </dsp:nvSpPr>
       <dsp:spPr>
         <a:xfrm>
-          <a:off x="3974795" y="475283"/>
-          <a:ext cx="709450" cy="954432"/>
+          <a:off x="3974795" y="457824"/>
+          <a:ext cx="709450" cy="989350"/>
         </a:xfrm>
         <a:prstGeom prst="roundRect">
           <a:avLst>
@@ -16066,8 +15919,8 @@
         </a:p>
       </dsp:txBody>
       <dsp:txXfrm>
-        <a:off x="3995574" y="496062"/>
-        <a:ext cx="667892" cy="912874"/>
+        <a:off x="3995574" y="478603"/>
+        <a:ext cx="667892" cy="947792"/>
       </dsp:txXfrm>
     </dsp:sp>
     <dsp:sp modelId="{6C43BA22-A523-B243-A655-642C89A76D3D}">
@@ -16180,8 +16033,8 @@
       </dsp:nvSpPr>
       <dsp:spPr>
         <a:xfrm>
-          <a:off x="4968025" y="475283"/>
-          <a:ext cx="709450" cy="954432"/>
+          <a:off x="4968025" y="457824"/>
+          <a:ext cx="709450" cy="989350"/>
         </a:xfrm>
         <a:prstGeom prst="roundRect">
           <a:avLst>
@@ -16244,8 +16097,8 @@
         </a:p>
       </dsp:txBody>
       <dsp:txXfrm>
-        <a:off x="4988804" y="496062"/>
-        <a:ext cx="667892" cy="912874"/>
+        <a:off x="4988804" y="478603"/>
+        <a:ext cx="667892" cy="947792"/>
       </dsp:txXfrm>
     </dsp:sp>
     <dsp:sp modelId="{C3A2B841-A902-C64A-BE3A-01AFCE594018}">
@@ -16358,8 +16211,8 @@
       </dsp:nvSpPr>
       <dsp:spPr>
         <a:xfrm>
-          <a:off x="5961256" y="475283"/>
-          <a:ext cx="709450" cy="954432"/>
+          <a:off x="5961256" y="457824"/>
+          <a:ext cx="709450" cy="989350"/>
         </a:xfrm>
         <a:prstGeom prst="roundRect">
           <a:avLst>
@@ -16422,8 +16275,8 @@
         </a:p>
       </dsp:txBody>
       <dsp:txXfrm>
-        <a:off x="5982035" y="496062"/>
-        <a:ext cx="667892" cy="912874"/>
+        <a:off x="5982035" y="478603"/>
+        <a:ext cx="667892" cy="947792"/>
       </dsp:txXfrm>
     </dsp:sp>
   </dsp:spTree>
@@ -16445,8 +16298,8 @@
       </dsp:nvSpPr>
       <dsp:spPr>
         <a:xfrm>
-          <a:off x="3078" y="455343"/>
-          <a:ext cx="954261" cy="1184812"/>
+          <a:off x="3078" y="472956"/>
+          <a:ext cx="954261" cy="1149586"/>
         </a:xfrm>
         <a:prstGeom prst="roundRect">
           <a:avLst>
@@ -16513,8 +16366,8 @@
         </a:p>
       </dsp:txBody>
       <dsp:txXfrm>
-        <a:off x="31027" y="483292"/>
-        <a:ext cx="898363" cy="1128914"/>
+        <a:off x="31027" y="500905"/>
+        <a:ext cx="898363" cy="1093688"/>
       </dsp:txXfrm>
     </dsp:sp>
     <dsp:sp modelId="{B6315AB4-83B3-094E-8CDA-71A4F94ACDBA}">
@@ -16627,8 +16480,8 @@
       </dsp:nvSpPr>
       <dsp:spPr>
         <a:xfrm>
-          <a:off x="1339043" y="455343"/>
-          <a:ext cx="954261" cy="1184812"/>
+          <a:off x="1339043" y="472956"/>
+          <a:ext cx="954261" cy="1149586"/>
         </a:xfrm>
         <a:prstGeom prst="roundRect">
           <a:avLst>
@@ -16695,8 +16548,8 @@
         </a:p>
       </dsp:txBody>
       <dsp:txXfrm>
-        <a:off x="1366992" y="483292"/>
-        <a:ext cx="898363" cy="1128914"/>
+        <a:off x="1366992" y="500905"/>
+        <a:ext cx="898363" cy="1093688"/>
       </dsp:txXfrm>
     </dsp:sp>
     <dsp:sp modelId="{81CA965A-074C-E046-BAFD-7ACCF7E4F321}">
@@ -16809,8 +16662,8 @@
       </dsp:nvSpPr>
       <dsp:spPr>
         <a:xfrm>
-          <a:off x="2675009" y="455343"/>
-          <a:ext cx="954261" cy="1184812"/>
+          <a:off x="2675009" y="472956"/>
+          <a:ext cx="954261" cy="1149586"/>
         </a:xfrm>
         <a:prstGeom prst="roundRect">
           <a:avLst>
@@ -16877,8 +16730,8 @@
         </a:p>
       </dsp:txBody>
       <dsp:txXfrm>
-        <a:off x="2702958" y="483292"/>
-        <a:ext cx="898363" cy="1128914"/>
+        <a:off x="2702958" y="500905"/>
+        <a:ext cx="898363" cy="1093688"/>
       </dsp:txXfrm>
     </dsp:sp>
     <dsp:sp modelId="{EB2B5D14-B3FA-DC4C-BCAF-5F49B9D986D6}">
@@ -16991,8 +16844,8 @@
       </dsp:nvSpPr>
       <dsp:spPr>
         <a:xfrm>
-          <a:off x="4010975" y="455343"/>
-          <a:ext cx="954261" cy="1184812"/>
+          <a:off x="4010975" y="472956"/>
+          <a:ext cx="954261" cy="1149586"/>
         </a:xfrm>
         <a:prstGeom prst="roundRect">
           <a:avLst>
@@ -17059,8 +16912,8 @@
         </a:p>
       </dsp:txBody>
       <dsp:txXfrm>
-        <a:off x="4038924" y="483292"/>
-        <a:ext cx="898363" cy="1128914"/>
+        <a:off x="4038924" y="500905"/>
+        <a:ext cx="898363" cy="1093688"/>
       </dsp:txXfrm>
     </dsp:sp>
     <dsp:sp modelId="{94492130-9A50-3F46-9175-1A637DCC4F8A}">
@@ -17173,8 +17026,8 @@
       </dsp:nvSpPr>
       <dsp:spPr>
         <a:xfrm>
-          <a:off x="5346940" y="455343"/>
-          <a:ext cx="954261" cy="1184812"/>
+          <a:off x="5346940" y="472956"/>
+          <a:ext cx="954261" cy="1149586"/>
         </a:xfrm>
         <a:prstGeom prst="roundRect">
           <a:avLst>
@@ -17255,8 +17108,8 @@
         </a:p>
       </dsp:txBody>
       <dsp:txXfrm>
-        <a:off x="5374889" y="483292"/>
-        <a:ext cx="898363" cy="1128914"/>
+        <a:off x="5374889" y="500905"/>
+        <a:ext cx="898363" cy="1093688"/>
       </dsp:txXfrm>
     </dsp:sp>
   </dsp:spTree>
@@ -21038,7 +20891,7 @@
 </file>
 
 <file path=customXml/itemProps1.xml><?xml version="1.0" encoding="utf-8"?>
-<ds:datastoreItem xmlns:ds="http://schemas.openxmlformats.org/officeDocument/2006/customXml" ds:itemID="{CD43731A-A610-4151-BD49-320E17F174D6}">
+<ds:datastoreItem xmlns:ds="http://schemas.openxmlformats.org/officeDocument/2006/customXml" ds:itemID="{CB403A57-D077-3740-9320-E6DB3B881946}">
   <ds:schemaRefs>
     <ds:schemaRef ds:uri="http://schemas.openxmlformats.org/officeDocument/2006/bibliography"/>
   </ds:schemaRefs>

</xml_diff>